<commit_message>
Fix dell'indice nella documentazione
</commit_message>
<xml_diff>
--- a/docs/Documentazione_icon.docx
+++ b/docs/Documentazione_icon.docx
@@ -380,8 +380,18 @@
           <w:sz w:val="32"/>
           <w:szCs w:val="32"/>
         </w:rPr>
-        <w:t>1. Introduzione del progetto</w:t>
-      </w:r>
+        <w:t xml:space="preserve">1. </w:t>
+      </w:r>
+      <w:hyperlink w:anchor="Segnalibro1">
+        <w:r>
+          <w:rPr>
+            <w:rStyle w:val="Hyperlink"/>
+            <w:sz w:val="32"/>
+            <w:szCs w:val="32"/>
+          </w:rPr>
+          <w:t>Introduzione del progetto</w:t>
+        </w:r>
+      </w:hyperlink>
     </w:p>
     <w:p xmlns:wp14="http://schemas.microsoft.com/office/word/2010/wordml" wp14:paraId="13E5DB1F" wp14:textId="03226235">
       <w:pPr>
@@ -398,105 +408,152 @@
         </w:rPr>
         <w:t xml:space="preserve">2. </w:t>
       </w:r>
-      <w:r>
+      <w:hyperlink w:anchor="Segnalibro2">
+        <w:r>
+          <w:rPr>
+            <w:rStyle w:val="Hyperlink"/>
+            <w:sz w:val="32"/>
+            <w:szCs w:val="32"/>
+          </w:rPr>
+          <w:t>Preprocessing</w:t>
+        </w:r>
+        <w:r>
+          <w:rPr>
+            <w:rStyle w:val="Hyperlink"/>
+            <w:sz w:val="32"/>
+            <w:szCs w:val="32"/>
+          </w:rPr>
+          <w:t xml:space="preserve"> dei </w:t>
+        </w:r>
+        <w:r>
+          <w:rPr>
+            <w:rStyle w:val="Hyperlink"/>
+            <w:sz w:val="32"/>
+            <w:szCs w:val="32"/>
+          </w:rPr>
+          <w:t>dati</w:t>
+        </w:r>
+      </w:hyperlink>
+    </w:p>
+    <w:p xmlns:wp14="http://schemas.microsoft.com/office/word/2010/wordml" wp14:paraId="05BF5A09" wp14:textId="00B9BF94">
+      <w:pPr>
+        <w:pStyle w:val="Normal"/>
         <w:rPr>
           <w:sz w:val="32"/>
           <w:szCs w:val="32"/>
         </w:rPr>
-        <w:t>Preprocessing</w:t>
-      </w:r>
+      </w:pPr>
       <w:r>
         <w:rPr>
           <w:sz w:val="32"/>
           <w:szCs w:val="32"/>
         </w:rPr>
-        <w:t xml:space="preserve"> dei </w:t>
-      </w:r>
-      <w:r>
+        <w:t xml:space="preserve">3. </w:t>
+      </w:r>
+      <w:hyperlink w:anchor="Segnalibro3">
+        <w:r>
+          <w:rPr>
+            <w:rStyle w:val="Hyperlink"/>
+            <w:sz w:val="32"/>
+            <w:szCs w:val="32"/>
+          </w:rPr>
+          <w:t>Ragionamento logico</w:t>
+        </w:r>
+      </w:hyperlink>
+    </w:p>
+    <w:p xmlns:wp14="http://schemas.microsoft.com/office/word/2010/wordml" wp14:paraId="6B72734D" wp14:textId="6C8D8A2A">
+      <w:pPr>
+        <w:pStyle w:val="Normal"/>
         <w:rPr>
           <w:sz w:val="32"/>
           <w:szCs w:val="32"/>
         </w:rPr>
-        <w:t>dati</w:t>
-      </w:r>
-    </w:p>
-    <w:p xmlns:wp14="http://schemas.microsoft.com/office/word/2010/wordml" wp14:paraId="05BF5A09" wp14:textId="00B9BF94">
-      <w:pPr>
-        <w:pStyle w:val="Normal"/>
+      </w:pPr>
+      <w:r>
         <w:rPr>
           <w:sz w:val="32"/>
           <w:szCs w:val="32"/>
         </w:rPr>
-      </w:pPr>
-      <w:r>
+        <w:t xml:space="preserve">4. </w:t>
+      </w:r>
+      <w:hyperlink w:anchor="Segnalibro4">
+        <w:r>
+          <w:rPr>
+            <w:rStyle w:val="Hyperlink"/>
+            <w:sz w:val="32"/>
+            <w:szCs w:val="32"/>
+          </w:rPr>
+          <w:t xml:space="preserve">Apprendimento non </w:t>
+        </w:r>
+        <w:r>
+          <w:rPr>
+            <w:rStyle w:val="Hyperlink"/>
+            <w:sz w:val="32"/>
+            <w:szCs w:val="32"/>
+          </w:rPr>
+          <w:t>supervisionato</w:t>
+        </w:r>
+      </w:hyperlink>
+    </w:p>
+    <w:p xmlns:wp14="http://schemas.microsoft.com/office/word/2010/wordml" wp14:paraId="4666DD49" wp14:textId="23FF16CA">
+      <w:pPr>
+        <w:pStyle w:val="Normal"/>
         <w:rPr>
           <w:sz w:val="32"/>
           <w:szCs w:val="32"/>
         </w:rPr>
-        <w:t>3. Ragionamento logico</w:t>
-      </w:r>
-    </w:p>
-    <w:p xmlns:wp14="http://schemas.microsoft.com/office/word/2010/wordml" wp14:paraId="6B72734D" wp14:textId="6C8D8A2A">
-      <w:pPr>
-        <w:pStyle w:val="Normal"/>
+      </w:pPr>
+      <w:r>
         <w:rPr>
           <w:sz w:val="32"/>
           <w:szCs w:val="32"/>
         </w:rPr>
-      </w:pPr>
-      <w:r>
+        <w:t xml:space="preserve">5. </w:t>
+      </w:r>
+      <w:hyperlink w:anchor="Segnalibro5">
+        <w:r>
+          <w:rPr>
+            <w:rStyle w:val="Hyperlink"/>
+            <w:sz w:val="32"/>
+            <w:szCs w:val="32"/>
+          </w:rPr>
+          <w:t xml:space="preserve">Apprendimento </w:t>
+        </w:r>
+        <w:r>
+          <w:rPr>
+            <w:rStyle w:val="Hyperlink"/>
+            <w:sz w:val="32"/>
+            <w:szCs w:val="32"/>
+          </w:rPr>
+          <w:t>supervisionato</w:t>
+        </w:r>
+      </w:hyperlink>
+    </w:p>
+    <w:p xmlns:wp14="http://schemas.microsoft.com/office/word/2010/wordml" wp14:paraId="69E016ED" wp14:textId="78ECC352">
+      <w:pPr>
+        <w:pStyle w:val="Normal"/>
         <w:rPr>
           <w:sz w:val="32"/>
           <w:szCs w:val="32"/>
         </w:rPr>
-        <w:t xml:space="preserve">4. Apprendimento non </w:t>
-      </w:r>
+      </w:pPr>
       <w:r>
         <w:rPr>
           <w:sz w:val="32"/>
           <w:szCs w:val="32"/>
         </w:rPr>
-        <w:t>supervisionato</w:t>
-      </w:r>
-    </w:p>
-    <w:p xmlns:wp14="http://schemas.microsoft.com/office/word/2010/wordml" wp14:paraId="4666DD49" wp14:textId="23FF16CA">
-      <w:pPr>
-        <w:pStyle w:val="Normal"/>
-        <w:rPr>
-          <w:sz w:val="32"/>
-          <w:szCs w:val="32"/>
-        </w:rPr>
-      </w:pPr>
-      <w:r>
-        <w:rPr>
-          <w:sz w:val="32"/>
-          <w:szCs w:val="32"/>
-        </w:rPr>
-        <w:t xml:space="preserve">5. Apprendimento </w:t>
-      </w:r>
-      <w:r>
-        <w:rPr>
-          <w:sz w:val="32"/>
-          <w:szCs w:val="32"/>
-        </w:rPr>
-        <w:t>supervisionato</w:t>
-      </w:r>
-    </w:p>
-    <w:p xmlns:wp14="http://schemas.microsoft.com/office/word/2010/wordml" wp14:paraId="69E016ED" wp14:textId="78ECC352">
-      <w:pPr>
-        <w:pStyle w:val="Normal"/>
-        <w:rPr>
-          <w:sz w:val="32"/>
-          <w:szCs w:val="32"/>
-        </w:rPr>
-      </w:pPr>
-      <w:r>
-        <w:rPr>
-          <w:sz w:val="32"/>
-          <w:szCs w:val="32"/>
-        </w:rPr>
-        <w:t>6. Conclusione e Sviluppi futuri</w:t>
-      </w:r>
+        <w:t xml:space="preserve">6. </w:t>
+      </w:r>
+      <w:hyperlink w:anchor="Segnalibro6">
+        <w:r>
+          <w:rPr>
+            <w:rStyle w:val="Hyperlink"/>
+            <w:sz w:val="32"/>
+            <w:szCs w:val="32"/>
+          </w:rPr>
+          <w:t>Conclusione e Sviluppi futuri</w:t>
+        </w:r>
+      </w:hyperlink>
     </w:p>
     <w:p xmlns:wp14="http://schemas.microsoft.com/office/word/2010/wordml" wp14:paraId="508C4034" wp14:textId="3F50B3CC">
       <w:pPr>
@@ -629,6 +686,7 @@
           <w:szCs w:val="48"/>
         </w:rPr>
       </w:pPr>
+      <w:bookmarkStart w:name="Segnalibro1" w:id="507998878"/>
       <w:r>
         <w:rPr>
           <w:b w:val="1"/>
@@ -638,6 +696,7 @@
         </w:rPr>
         <w:t>Introduzione del progetto:</w:t>
       </w:r>
+      <w:bookmarkEnd w:id="507998878"/>
     </w:p>
     <w:p xmlns:wp14="http://schemas.microsoft.com/office/word/2010/wordml" wp14:paraId="6961A063" wp14:textId="4F3CBEB0">
       <w:pPr>
@@ -1034,6 +1093,7 @@
           <w:szCs w:val="48"/>
         </w:rPr>
       </w:pPr>
+      <w:bookmarkStart w:name="Segnalibro2" w:id="941333845"/>
       <w:r>
         <w:rPr>
           <w:b w:val="1"/>
@@ -1052,6 +1112,7 @@
         </w:rPr>
         <w:t xml:space="preserve"> dei dati: Pulizia del dataset e selezione delle feature</w:t>
       </w:r>
+      <w:bookmarkEnd w:id="941333845"/>
     </w:p>
     <w:p xmlns:wp14="http://schemas.microsoft.com/office/word/2010/wordml" wp14:paraId="7A935273" wp14:textId="54FF4BBA">
       <w:pPr>
@@ -2213,6 +2274,7 @@
           <w:szCs w:val="48"/>
         </w:rPr>
       </w:pPr>
+      <w:bookmarkStart w:name="Segnalibro3" w:id="309503150"/>
       <w:r>
         <w:rPr>
           <w:b w:val="1"/>
@@ -2222,6 +2284,7 @@
         </w:rPr>
         <w:t>Ragionamento logico: Creazione della Knowledge Base</w:t>
       </w:r>
+      <w:bookmarkEnd w:id="309503150"/>
     </w:p>
     <w:p xmlns:wp14="http://schemas.microsoft.com/office/word/2010/wordml" wp14:paraId="3D854F14" wp14:textId="1F941D6A">
       <w:pPr>
@@ -3582,6 +3645,7 @@
           <w:szCs w:val="48"/>
         </w:rPr>
       </w:pPr>
+      <w:bookmarkStart w:name="Segnalibro4" w:id="1472018794"/>
       <w:r>
         <w:rPr>
           <w:b w:val="1"/>
@@ -3591,6 +3655,7 @@
         </w:rPr>
         <w:t>Apprendimento Non Supervisionato: Determinare i gruppi di utenti</w:t>
       </w:r>
+      <w:bookmarkEnd w:id="1472018794"/>
     </w:p>
     <w:p xmlns:wp14="http://schemas.microsoft.com/office/word/2010/wordml" wp14:paraId="41D332BF" wp14:textId="65EDBFDD">
       <w:pPr>
@@ -5328,6 +5393,7 @@
           <w:szCs w:val="48"/>
         </w:rPr>
       </w:pPr>
+      <w:bookmarkStart w:name="Segnalibro5" w:id="1196163190"/>
       <w:r>
         <w:rPr>
           <w:b w:val="1"/>
@@ -5337,6 +5403,7 @@
         </w:rPr>
         <w:t xml:space="preserve">Apprendimento Supervisionato: Predire il gruppo di appartenenza </w:t>
       </w:r>
+      <w:bookmarkEnd w:id="1196163190"/>
     </w:p>
     <w:p xmlns:wp14="http://schemas.microsoft.com/office/word/2010/wordml" wp14:paraId="01C43263" wp14:textId="533E0371">
       <w:pPr>
@@ -7907,7 +7974,7 @@
         </w:rPr>
       </w:pPr>
     </w:p>
-    <w:p xmlns:wp14="http://schemas.microsoft.com/office/word/2010/wordml" wp14:paraId="6DC2E3AA" wp14:textId="6A1AD17C">
+    <w:p xmlns:wp14="http://schemas.microsoft.com/office/word/2010/wordml" wp14:paraId="04276EC9" wp14:textId="7FC7FA3F">
       <w:pPr>
         <w:pStyle w:val="Normal"/>
         <w:rPr>
@@ -7945,33 +8012,75 @@
           <w:sz w:val="28"/>
           <w:szCs w:val="28"/>
         </w:rPr>
-        <w:t>, che calcola la media delle metriche per un modello, su una k-fold con k = 10, e</w:t>
-      </w:r>
-      <w:r>
-        <w:rPr>
-          <w:b w:val="1"/>
-          <w:bCs w:val="1"/>
-          <w:sz w:val="28"/>
-          <w:szCs w:val="28"/>
-        </w:rPr>
-        <w:t xml:space="preserve"> validate_models</w:t>
-      </w:r>
-      <w:r>
-        <w:rPr>
-          <w:sz w:val="28"/>
-          <w:szCs w:val="28"/>
-        </w:rPr>
-        <w:t>, funzione main per il calcolo delle metriche, la quale chiama model_validation per ogni modello (inizializzato con i parametri ottimali) e salva tutti i risultati in un file binario:</w:t>
-      </w:r>
-    </w:p>
-    <w:p xmlns:wp14="http://schemas.microsoft.com/office/word/2010/wordml" wp14:paraId="04276EC9" wp14:textId="63826316">
-      <w:pPr>
-        <w:pStyle w:val="Normal"/>
-        <w:rPr>
-          <w:sz w:val="28"/>
-          <w:szCs w:val="28"/>
-        </w:rPr>
-      </w:pPr>
+        <w:t>, che calcola la media delle metriche per un modello, su una k-</w:t>
+      </w:r>
+      <w:r>
+        <w:rPr>
+          <w:sz w:val="28"/>
+          <w:szCs w:val="28"/>
+        </w:rPr>
+        <w:t>fold</w:t>
+      </w:r>
+      <w:r>
+        <w:rPr>
+          <w:sz w:val="28"/>
+          <w:szCs w:val="28"/>
+        </w:rPr>
+        <w:t xml:space="preserve"> con k = 10, e</w:t>
+      </w:r>
+      <w:r>
+        <w:rPr>
+          <w:b w:val="1"/>
+          <w:bCs w:val="1"/>
+          <w:sz w:val="28"/>
+          <w:szCs w:val="28"/>
+        </w:rPr>
+        <w:t xml:space="preserve"> </w:t>
+      </w:r>
+      <w:r>
+        <w:rPr>
+          <w:b w:val="1"/>
+          <w:bCs w:val="1"/>
+          <w:sz w:val="28"/>
+          <w:szCs w:val="28"/>
+        </w:rPr>
+        <w:t>validate_models</w:t>
+      </w:r>
+      <w:r>
+        <w:rPr>
+          <w:sz w:val="28"/>
+          <w:szCs w:val="28"/>
+        </w:rPr>
+        <w:t xml:space="preserve">, funzione </w:t>
+      </w:r>
+      <w:r>
+        <w:rPr>
+          <w:sz w:val="28"/>
+          <w:szCs w:val="28"/>
+        </w:rPr>
+        <w:t>main</w:t>
+      </w:r>
+      <w:r>
+        <w:rPr>
+          <w:sz w:val="28"/>
+          <w:szCs w:val="28"/>
+        </w:rPr>
+        <w:t xml:space="preserve"> per il calcolo delle metriche, la quale chiama </w:t>
+      </w:r>
+      <w:r>
+        <w:rPr>
+          <w:sz w:val="28"/>
+          <w:szCs w:val="28"/>
+        </w:rPr>
+        <w:t>model_validation</w:t>
+      </w:r>
+      <w:r>
+        <w:rPr>
+          <w:sz w:val="28"/>
+          <w:szCs w:val="28"/>
+        </w:rPr>
+        <w:t xml:space="preserve"> per ogni modello (inizializzato con i parametri ottimali) e salva tutti i risultati in un file binario:</w:t>
+      </w:r>
     </w:p>
     <w:p xmlns:wp14="http://schemas.microsoft.com/office/word/2010/wordml" wp14:paraId="01301849" wp14:textId="7F26C61D">
       <w:pPr>
@@ -8093,7 +8202,7 @@
         </w:rPr>
       </w:pPr>
     </w:p>
-    <w:p xmlns:wp14="http://schemas.microsoft.com/office/word/2010/wordml" wp14:paraId="33B530F2" wp14:textId="3D478C06">
+    <w:p xmlns:wp14="http://schemas.microsoft.com/office/word/2010/wordml" wp14:paraId="09C20140" wp14:textId="73543B22">
       <w:pPr>
         <w:pStyle w:val="Normal"/>
         <w:rPr>
@@ -8103,7 +8212,7 @@
       </w:pPr>
       <w:r>
         <w:drawing>
-          <wp:inline xmlns:wp14="http://schemas.microsoft.com/office/word/2010/wordprocessingDrawing" wp14:editId="75F845F9" wp14:anchorId="01FB66A8">
+          <wp:inline xmlns:wp14="http://schemas.microsoft.com/office/word/2010/wordprocessingDrawing" wp14:editId="2D102059" wp14:anchorId="01FB66A8">
             <wp:extent cx="3367724" cy="2324100"/>
             <wp:effectExtent l="0" t="0" r="0" b="0"/>
             <wp:docPr id="2092376882" name="" title=""/>
@@ -8118,10 +8227,10 @@
                     <pic:cNvPicPr/>
                   </pic:nvPicPr>
                   <pic:blipFill>
-                    <a:blip r:embed="R96ab0eb2632944cc">
-                      <a:extLst>
+                    <a:blip r:embed="Ra8b652cb92c4496c">
+                      <a:extLst xmlns:a="http://schemas.openxmlformats.org/drawingml/2006/main">
                         <a:ext xmlns:a="http://schemas.openxmlformats.org/drawingml/2006/main" uri="{28A0092B-C50C-407E-A947-70E740481C1C}">
-                          <a14:useLocalDpi val="0"/>
+                          <a14:useLocalDpi xmlns:a14="http://schemas.microsoft.com/office/drawing/2010/main" val="0"/>
                         </a:ext>
                       </a:extLst>
                     </a:blip>
@@ -8130,7 +8239,7 @@
                     </a:stretch>
                   </pic:blipFill>
                   <pic:spPr>
-                    <a:xfrm>
+                    <a:xfrm rot="0" flipH="0" flipV="0">
                       <a:off x="0" y="0"/>
                       <a:ext cx="3367724" cy="2324100"/>
                     </a:xfrm>
@@ -8144,11 +8253,6 @@
           </wp:inline>
         </w:drawing>
       </w:r>
-    </w:p>
-    <w:p xmlns:wp14="http://schemas.microsoft.com/office/word/2010/wordml" wp14:paraId="09C20140" wp14:textId="72D8DF89">
-      <w:pPr>
-        <w:pStyle w:val="Normal"/>
-      </w:pPr>
     </w:p>
     <w:p xmlns:wp14="http://schemas.microsoft.com/office/word/2010/wordml" wp14:paraId="179A002A" wp14:textId="4B7A1DA5">
       <w:pPr>
@@ -8432,7 +8536,7 @@
         <w:t>.</w:t>
       </w:r>
     </w:p>
-    <w:p xmlns:wp14="http://schemas.microsoft.com/office/word/2010/wordml" wp14:paraId="1497B5DA" wp14:textId="6797A9E9">
+    <w:p xmlns:wp14="http://schemas.microsoft.com/office/word/2010/wordml" wp14:paraId="64E755E9" wp14:textId="0A852B8C">
       <w:pPr>
         <w:pStyle w:val="Normal"/>
         <w:rPr>
@@ -8462,21 +8566,14 @@
         <w:t xml:space="preserve"> con un ultimo test.</w:t>
       </w:r>
     </w:p>
-    <w:p xmlns:wp14="http://schemas.microsoft.com/office/word/2010/wordml" wp14:paraId="7B516F2F" wp14:textId="69F552EC">
-      <w:pPr>
-        <w:pStyle w:val="Normal"/>
-        <w:rPr>
-          <w:sz w:val="28"/>
-          <w:szCs w:val="28"/>
-        </w:rPr>
-      </w:pPr>
-      <w:r>
-        <w:rPr>
-          <w:sz w:val="28"/>
-          <w:szCs w:val="28"/>
-        </w:rPr>
-        <w:t xml:space="preserve"> </w:t>
-      </w:r>
+    <w:p xmlns:wp14="http://schemas.microsoft.com/office/word/2010/wordml" wp14:paraId="7B516F2F" wp14:textId="0E0DB887">
+      <w:pPr>
+        <w:pStyle w:val="Normal"/>
+        <w:rPr>
+          <w:sz w:val="28"/>
+          <w:szCs w:val="28"/>
+        </w:rPr>
+      </w:pPr>
       <w:r>
         <w:rPr>
           <w:b w:val="1"/>
@@ -9071,49 +9168,34 @@
         <w:t>:</w:t>
       </w:r>
     </w:p>
-    <w:p xmlns:wp14="http://schemas.microsoft.com/office/word/2010/wordml" wp14:paraId="0B342D41" wp14:textId="2DE3536B">
-      <w:pPr>
-        <w:pStyle w:val="Normal"/>
-        <w:rPr>
-          <w:sz w:val="28"/>
-          <w:szCs w:val="28"/>
-        </w:rPr>
-      </w:pPr>
-    </w:p>
-    <w:p xmlns:wp14="http://schemas.microsoft.com/office/word/2010/wordml" wp14:paraId="3555DCC3" wp14:textId="4036CAFA">
-      <w:pPr>
-        <w:pStyle w:val="Normal"/>
-        <w:rPr>
-          <w:b w:val="1"/>
-          <w:bCs w:val="1"/>
-          <w:sz w:val="36"/>
-          <w:szCs w:val="36"/>
-        </w:rPr>
-      </w:pPr>
-    </w:p>
-    <w:p xmlns:wp14="http://schemas.microsoft.com/office/word/2010/wordml" wp14:paraId="310E157B" wp14:textId="4473A615">
-      <w:pPr>
-        <w:pStyle w:val="Normal"/>
-        <w:rPr>
-          <w:b w:val="1"/>
-          <w:bCs w:val="1"/>
-          <w:sz w:val="36"/>
-          <w:szCs w:val="36"/>
-        </w:rPr>
-      </w:pPr>
-    </w:p>
-    <w:p xmlns:wp14="http://schemas.microsoft.com/office/word/2010/wordml" wp14:paraId="2E0AE6E2" wp14:textId="7084C0D3">
-      <w:pPr>
-        <w:pStyle w:val="Normal"/>
-        <w:rPr>
-          <w:b w:val="1"/>
-          <w:bCs w:val="1"/>
-          <w:sz w:val="36"/>
-          <w:szCs w:val="36"/>
-        </w:rPr>
-      </w:pPr>
-    </w:p>
-    <w:p xmlns:wp14="http://schemas.microsoft.com/office/word/2010/wordml" wp14:paraId="46AF9346" wp14:textId="03FC3716">
+    <w:p xmlns:wp14="http://schemas.microsoft.com/office/word/2010/wordml" wp14:paraId="2E0AE6E2" wp14:textId="213AA816">
+      <w:pPr>
+        <w:pStyle w:val="Normal"/>
+        <w:rPr>
+          <w:sz w:val="28"/>
+          <w:szCs w:val="28"/>
+        </w:rPr>
+      </w:pPr>
+    </w:p>
+    <w:p xmlns:wp14="http://schemas.microsoft.com/office/word/2010/wordml" wp14:paraId="71EB0B3B" wp14:textId="020D51D1">
+      <w:pPr>
+        <w:pStyle w:val="Normal"/>
+        <w:rPr>
+          <w:sz w:val="28"/>
+          <w:szCs w:val="28"/>
+        </w:rPr>
+      </w:pPr>
+    </w:p>
+    <w:p xmlns:wp14="http://schemas.microsoft.com/office/word/2010/wordml" wp14:paraId="2D1462AA" wp14:textId="0479ED86">
+      <w:pPr>
+        <w:pStyle w:val="Normal"/>
+        <w:rPr>
+          <w:sz w:val="28"/>
+          <w:szCs w:val="28"/>
+        </w:rPr>
+      </w:pPr>
+    </w:p>
+    <w:p xmlns:wp14="http://schemas.microsoft.com/office/word/2010/wordml" wp14:paraId="46AF9346" wp14:textId="4F3368C6">
       <w:pPr>
         <w:pStyle w:val="Normal"/>
         <w:rPr>
@@ -9331,7 +9413,18 @@
         </w:rPr>
       </w:pPr>
     </w:p>
-    <w:p xmlns:wp14="http://schemas.microsoft.com/office/word/2010/wordml" wp14:paraId="638DB73A" wp14:textId="0272BFDB">
+    <w:p xmlns:wp14="http://schemas.microsoft.com/office/word/2010/wordml" wp14:paraId="666C8ADA" wp14:textId="2BDF8DA9">
+      <w:pPr>
+        <w:pStyle w:val="Normal"/>
+        <w:rPr>
+          <w:b w:val="1"/>
+          <w:bCs w:val="1"/>
+          <w:sz w:val="36"/>
+          <w:szCs w:val="36"/>
+        </w:rPr>
+      </w:pPr>
+    </w:p>
+    <w:p xmlns:wp14="http://schemas.microsoft.com/office/word/2010/wordml" wp14:paraId="638DB73A" wp14:textId="60B2B979">
       <w:pPr>
         <w:pStyle w:val="Normal"/>
         <w:rPr>
@@ -10029,6 +10122,7 @@
           <w:szCs w:val="48"/>
         </w:rPr>
       </w:pPr>
+      <w:bookmarkStart w:name="Segnalibro6" w:id="357651809"/>
       <w:r>
         <w:rPr>
           <w:b w:val="1"/>
@@ -10038,6 +10132,7 @@
         </w:rPr>
         <w:t xml:space="preserve"> Conclusione e sviluppi futuri:</w:t>
       </w:r>
+      <w:bookmarkEnd w:id="357651809"/>
     </w:p>
     <w:p xmlns:wp14="http://schemas.microsoft.com/office/word/2010/wordml" wp14:paraId="6FD588C8" wp14:textId="4678E74A">
       <w:pPr>

</xml_diff>